<commit_message>
Quelque modification sur l'exo 23
</commit_message>
<xml_diff>
--- a/2em_rendu_td_algo.docx
+++ b/2em_rendu_td_algo.docx
@@ -5621,451 +5621,22 @@
     <w:p>
       <w:pPr>
         <w:pStyle w:val="Normal"/>
-        <w:rPr>
+        <w:rPr/>
+      </w:pPr>
+      <w:r>
+        <w:rPr>
+          <w:b/>
+          <w:bCs/>
           <w:color w:val="CE181E"/>
         </w:rPr>
-      </w:pPr>
-      <w:r>
-        <w:rPr/>
-      </w:r>
-    </w:p>
-    <w:p>
-      <w:pPr>
-        <w:pStyle w:val="Normal"/>
-        <w:rPr>
+        <w:t>Resolution Exercice 2</w:t>
+      </w:r>
+      <w:r>
+        <w:rPr>
+          <w:b/>
+          <w:bCs/>
           <w:color w:val="CE181E"/>
         </w:rPr>
-      </w:pPr>
-      <w:r>
-        <w:rPr/>
-      </w:r>
-    </w:p>
-    <w:p>
-      <w:pPr>
-        <w:pStyle w:val="Normal"/>
-        <w:rPr>
-          <w:color w:val="CE181E"/>
-        </w:rPr>
-      </w:pPr>
-      <w:r>
-        <w:rPr/>
-      </w:r>
-    </w:p>
-    <w:p>
-      <w:pPr>
-        <w:pStyle w:val="Normal"/>
-        <w:rPr>
-          <w:color w:val="CE181E"/>
-        </w:rPr>
-      </w:pPr>
-      <w:r>
-        <w:rPr/>
-      </w:r>
-    </w:p>
-    <w:p>
-      <w:pPr>
-        <w:pStyle w:val="Normal"/>
-        <w:rPr>
-          <w:color w:val="CE181E"/>
-        </w:rPr>
-      </w:pPr>
-      <w:r>
-        <w:rPr/>
-      </w:r>
-    </w:p>
-    <w:p>
-      <w:pPr>
-        <w:pStyle w:val="Normal"/>
-        <w:rPr>
-          <w:color w:val="CE181E"/>
-        </w:rPr>
-      </w:pPr>
-      <w:r>
-        <w:rPr/>
-      </w:r>
-    </w:p>
-    <w:p>
-      <w:pPr>
-        <w:pStyle w:val="Normal"/>
-        <w:rPr>
-          <w:color w:val="CE181E"/>
-        </w:rPr>
-      </w:pPr>
-      <w:r>
-        <w:rPr/>
-      </w:r>
-    </w:p>
-    <w:p>
-      <w:pPr>
-        <w:pStyle w:val="Normal"/>
-        <w:rPr>
-          <w:color w:val="CE181E"/>
-        </w:rPr>
-      </w:pPr>
-      <w:r>
-        <w:rPr/>
-      </w:r>
-    </w:p>
-    <w:p>
-      <w:pPr>
-        <w:pStyle w:val="Normal"/>
-        <w:rPr>
-          <w:color w:val="CE181E"/>
-        </w:rPr>
-      </w:pPr>
-      <w:r>
-        <w:rPr/>
-      </w:r>
-    </w:p>
-    <w:p>
-      <w:pPr>
-        <w:pStyle w:val="Normal"/>
-        <w:rPr>
-          <w:color w:val="CE181E"/>
-        </w:rPr>
-      </w:pPr>
-      <w:r>
-        <w:rPr/>
-      </w:r>
-    </w:p>
-    <w:p>
-      <w:pPr>
-        <w:pStyle w:val="Normal"/>
-        <w:rPr>
-          <w:color w:val="CE181E"/>
-        </w:rPr>
-      </w:pPr>
-      <w:r>
-        <w:rPr/>
-      </w:r>
-    </w:p>
-    <w:p>
-      <w:pPr>
-        <w:pStyle w:val="Normal"/>
-        <w:rPr>
-          <w:color w:val="CE181E"/>
-        </w:rPr>
-      </w:pPr>
-      <w:r>
-        <w:rPr/>
-      </w:r>
-    </w:p>
-    <w:p>
-      <w:pPr>
-        <w:pStyle w:val="Normal"/>
-        <w:rPr>
-          <w:color w:val="CE181E"/>
-        </w:rPr>
-      </w:pPr>
-      <w:r>
-        <w:rPr/>
-      </w:r>
-    </w:p>
-    <w:p>
-      <w:pPr>
-        <w:pStyle w:val="Normal"/>
-        <w:rPr>
-          <w:color w:val="CE181E"/>
-        </w:rPr>
-      </w:pPr>
-      <w:r>
-        <w:rPr/>
-      </w:r>
-    </w:p>
-    <w:p>
-      <w:pPr>
-        <w:pStyle w:val="Normal"/>
-        <w:rPr>
-          <w:color w:val="CE181E"/>
-        </w:rPr>
-      </w:pPr>
-      <w:r>
-        <w:rPr/>
-      </w:r>
-    </w:p>
-    <w:p>
-      <w:pPr>
-        <w:pStyle w:val="Normal"/>
-        <w:rPr>
-          <w:color w:val="CE181E"/>
-        </w:rPr>
-      </w:pPr>
-      <w:r>
-        <w:rPr/>
-      </w:r>
-    </w:p>
-    <w:p>
-      <w:pPr>
-        <w:pStyle w:val="Normal"/>
-        <w:rPr>
-          <w:color w:val="CE181E"/>
-        </w:rPr>
-      </w:pPr>
-      <w:r>
-        <w:rPr/>
-      </w:r>
-    </w:p>
-    <w:p>
-      <w:pPr>
-        <w:pStyle w:val="Normal"/>
-        <w:rPr>
-          <w:color w:val="CE181E"/>
-        </w:rPr>
-      </w:pPr>
-      <w:r>
-        <w:rPr/>
-      </w:r>
-    </w:p>
-    <w:p>
-      <w:pPr>
-        <w:pStyle w:val="Normal"/>
-        <w:rPr>
-          <w:color w:val="CE181E"/>
-        </w:rPr>
-      </w:pPr>
-      <w:r>
-        <w:rPr/>
-      </w:r>
-    </w:p>
-    <w:p>
-      <w:pPr>
-        <w:pStyle w:val="Normal"/>
-        <w:rPr>
-          <w:color w:val="CE181E"/>
-        </w:rPr>
-      </w:pPr>
-      <w:r>
-        <w:rPr/>
-      </w:r>
-    </w:p>
-    <w:p>
-      <w:pPr>
-        <w:pStyle w:val="Normal"/>
-        <w:rPr>
-          <w:color w:val="CE181E"/>
-        </w:rPr>
-      </w:pPr>
-      <w:r>
-        <w:rPr/>
-      </w:r>
-    </w:p>
-    <w:p>
-      <w:pPr>
-        <w:pStyle w:val="Normal"/>
-        <w:rPr>
-          <w:color w:val="CE181E"/>
-        </w:rPr>
-      </w:pPr>
-      <w:r>
-        <w:rPr/>
-      </w:r>
-    </w:p>
-    <w:p>
-      <w:pPr>
-        <w:pStyle w:val="Normal"/>
-        <w:rPr>
-          <w:color w:val="CE181E"/>
-        </w:rPr>
-      </w:pPr>
-      <w:r>
-        <w:rPr/>
-      </w:r>
-    </w:p>
-    <w:p>
-      <w:pPr>
-        <w:pStyle w:val="Normal"/>
-        <w:rPr>
-          <w:color w:val="CE181E"/>
-        </w:rPr>
-      </w:pPr>
-      <w:r>
-        <w:rPr/>
-      </w:r>
-    </w:p>
-    <w:p>
-      <w:pPr>
-        <w:pStyle w:val="Normal"/>
-        <w:rPr>
-          <w:color w:val="CE181E"/>
-        </w:rPr>
-      </w:pPr>
-      <w:r>
-        <w:rPr/>
-      </w:r>
-    </w:p>
-    <w:p>
-      <w:pPr>
-        <w:pStyle w:val="Normal"/>
-        <w:rPr>
-          <w:color w:val="CE181E"/>
-        </w:rPr>
-      </w:pPr>
-      <w:r>
-        <w:rPr/>
-      </w:r>
-    </w:p>
-    <w:p>
-      <w:pPr>
-        <w:pStyle w:val="Normal"/>
-        <w:rPr>
-          <w:color w:val="CE181E"/>
-        </w:rPr>
-      </w:pPr>
-      <w:r>
-        <w:rPr/>
-      </w:r>
-    </w:p>
-    <w:p>
-      <w:pPr>
-        <w:pStyle w:val="Normal"/>
-        <w:rPr>
-          <w:color w:val="CE181E"/>
-        </w:rPr>
-      </w:pPr>
-      <w:r>
-        <w:rPr/>
-      </w:r>
-    </w:p>
-    <w:p>
-      <w:pPr>
-        <w:pStyle w:val="Normal"/>
-        <w:rPr>
-          <w:color w:val="CE181E"/>
-        </w:rPr>
-      </w:pPr>
-      <w:r>
-        <w:rPr/>
-      </w:r>
-    </w:p>
-    <w:p>
-      <w:pPr>
-        <w:pStyle w:val="Normal"/>
-        <w:rPr>
-          <w:color w:val="CE181E"/>
-        </w:rPr>
-      </w:pPr>
-      <w:r>
-        <w:rPr/>
-      </w:r>
-    </w:p>
-    <w:p>
-      <w:pPr>
-        <w:pStyle w:val="Normal"/>
-        <w:rPr>
-          <w:color w:val="CE181E"/>
-        </w:rPr>
-      </w:pPr>
-      <w:r>
-        <w:rPr/>
-      </w:r>
-    </w:p>
-    <w:p>
-      <w:pPr>
-        <w:pStyle w:val="Normal"/>
-        <w:rPr>
-          <w:color w:val="CE181E"/>
-        </w:rPr>
-      </w:pPr>
-      <w:r>
-        <w:rPr/>
-      </w:r>
-    </w:p>
-    <w:p>
-      <w:pPr>
-        <w:pStyle w:val="Normal"/>
-        <w:rPr>
-          <w:color w:val="CE181E"/>
-        </w:rPr>
-      </w:pPr>
-      <w:r>
-        <w:rPr/>
-      </w:r>
-    </w:p>
-    <w:p>
-      <w:pPr>
-        <w:pStyle w:val="Normal"/>
-        <w:rPr>
-          <w:color w:val="CE181E"/>
-        </w:rPr>
-      </w:pPr>
-      <w:r>
-        <w:rPr/>
-      </w:r>
-    </w:p>
-    <w:p>
-      <w:pPr>
-        <w:pStyle w:val="Normal"/>
-        <w:rPr>
-          <w:color w:val="CE181E"/>
-        </w:rPr>
-      </w:pPr>
-      <w:r>
-        <w:rPr/>
-      </w:r>
-    </w:p>
-    <w:p>
-      <w:pPr>
-        <w:pStyle w:val="Normal"/>
-        <w:rPr>
-          <w:color w:val="CE181E"/>
-        </w:rPr>
-      </w:pPr>
-      <w:r>
-        <w:rPr/>
-      </w:r>
-    </w:p>
-    <w:p>
-      <w:pPr>
-        <w:pStyle w:val="Normal"/>
-        <w:rPr>
-          <w:color w:val="CE181E"/>
-        </w:rPr>
-      </w:pPr>
-      <w:r>
-        <w:rPr/>
-      </w:r>
-    </w:p>
-    <w:p>
-      <w:pPr>
-        <w:pStyle w:val="Normal"/>
-        <w:rPr>
-          <w:color w:val="CE181E"/>
-        </w:rPr>
-      </w:pPr>
-      <w:r>
-        <w:rPr/>
-      </w:r>
-    </w:p>
-    <w:p>
-      <w:pPr>
-        <w:pStyle w:val="Normal"/>
-        <w:rPr>
-          <w:color w:val="CE181E"/>
-        </w:rPr>
-      </w:pPr>
-      <w:r>
-        <w:rPr/>
-      </w:r>
-    </w:p>
-    <w:p>
-      <w:pPr>
-        <w:pStyle w:val="Normal"/>
-        <w:rPr/>
-      </w:pPr>
-      <w:r>
-        <w:rPr>
-          <w:b/>
-          <w:bCs/>
-          <w:color w:val="CE181E"/>
-        </w:rPr>
-        <w:t>Resolution Exercice 2</w:t>
-      </w:r>
-      <w:r>
-        <w:rPr>
-          <w:b/>
-          <w:bCs/>
-          <w:color w:val="CE181E"/>
-        </w:rPr>
         <w:t>3</w:t>
       </w:r>
     </w:p>
@@ -6196,7 +5767,7 @@
       </w:r>
       <w:r>
         <w:rPr/>
-        <w:t>nbr_lapin → 0</w:t>
+        <w:t>nbr_lapin → 2</w:t>
       </w:r>
     </w:p>
     <w:p>
@@ -6425,204 +5996,6 @@
           <w:u w:val="single"/>
         </w:rPr>
         <w:t>Fin</w:t>
-      </w:r>
-    </w:p>
-    <w:p>
-      <w:pPr>
-        <w:pStyle w:val="Normal"/>
-        <w:rPr>
-          <w:color w:val="CE181E"/>
-        </w:rPr>
-      </w:pPr>
-      <w:r>
-        <w:rPr/>
-      </w:r>
-    </w:p>
-    <w:p>
-      <w:pPr>
-        <w:pStyle w:val="Normal"/>
-        <w:rPr>
-          <w:color w:val="CE181E"/>
-        </w:rPr>
-      </w:pPr>
-      <w:r>
-        <w:rPr/>
-      </w:r>
-    </w:p>
-    <w:p>
-      <w:pPr>
-        <w:pStyle w:val="Normal"/>
-        <w:rPr>
-          <w:color w:val="CE181E"/>
-        </w:rPr>
-      </w:pPr>
-      <w:r>
-        <w:rPr/>
-      </w:r>
-    </w:p>
-    <w:p>
-      <w:pPr>
-        <w:pStyle w:val="Normal"/>
-        <w:rPr>
-          <w:color w:val="CE181E"/>
-        </w:rPr>
-      </w:pPr>
-      <w:r>
-        <w:rPr/>
-      </w:r>
-    </w:p>
-    <w:p>
-      <w:pPr>
-        <w:pStyle w:val="Normal"/>
-        <w:rPr>
-          <w:color w:val="CE181E"/>
-        </w:rPr>
-      </w:pPr>
-      <w:r>
-        <w:rPr/>
-      </w:r>
-    </w:p>
-    <w:p>
-      <w:pPr>
-        <w:pStyle w:val="Normal"/>
-        <w:rPr>
-          <w:color w:val="CE181E"/>
-        </w:rPr>
-      </w:pPr>
-      <w:r>
-        <w:rPr/>
-      </w:r>
-    </w:p>
-    <w:p>
-      <w:pPr>
-        <w:pStyle w:val="Normal"/>
-        <w:rPr>
-          <w:color w:val="CE181E"/>
-        </w:rPr>
-      </w:pPr>
-      <w:r>
-        <w:rPr/>
-      </w:r>
-    </w:p>
-    <w:p>
-      <w:pPr>
-        <w:pStyle w:val="Normal"/>
-        <w:rPr>
-          <w:color w:val="CE181E"/>
-        </w:rPr>
-      </w:pPr>
-      <w:r>
-        <w:rPr/>
-      </w:r>
-    </w:p>
-    <w:p>
-      <w:pPr>
-        <w:pStyle w:val="Normal"/>
-        <w:rPr>
-          <w:color w:val="CE181E"/>
-        </w:rPr>
-      </w:pPr>
-      <w:r>
-        <w:rPr/>
-      </w:r>
-    </w:p>
-    <w:p>
-      <w:pPr>
-        <w:pStyle w:val="Normal"/>
-        <w:rPr>
-          <w:color w:val="CE181E"/>
-        </w:rPr>
-      </w:pPr>
-      <w:r>
-        <w:rPr/>
-      </w:r>
-    </w:p>
-    <w:p>
-      <w:pPr>
-        <w:pStyle w:val="Normal"/>
-        <w:rPr>
-          <w:color w:val="CE181E"/>
-        </w:rPr>
-      </w:pPr>
-      <w:r>
-        <w:rPr/>
-      </w:r>
-    </w:p>
-    <w:p>
-      <w:pPr>
-        <w:pStyle w:val="Normal"/>
-        <w:rPr>
-          <w:color w:val="CE181E"/>
-        </w:rPr>
-      </w:pPr>
-      <w:r>
-        <w:rPr/>
-      </w:r>
-    </w:p>
-    <w:p>
-      <w:pPr>
-        <w:pStyle w:val="Normal"/>
-        <w:rPr>
-          <w:color w:val="CE181E"/>
-        </w:rPr>
-      </w:pPr>
-      <w:r>
-        <w:rPr/>
-      </w:r>
-    </w:p>
-    <w:p>
-      <w:pPr>
-        <w:pStyle w:val="Normal"/>
-        <w:rPr>
-          <w:color w:val="CE181E"/>
-        </w:rPr>
-      </w:pPr>
-      <w:r>
-        <w:rPr/>
-      </w:r>
-    </w:p>
-    <w:p>
-      <w:pPr>
-        <w:pStyle w:val="Normal"/>
-        <w:rPr>
-          <w:color w:val="CE181E"/>
-        </w:rPr>
-      </w:pPr>
-      <w:r>
-        <w:rPr/>
-      </w:r>
-    </w:p>
-    <w:p>
-      <w:pPr>
-        <w:pStyle w:val="Normal"/>
-        <w:rPr>
-          <w:color w:val="CE181E"/>
-        </w:rPr>
-      </w:pPr>
-      <w:r>
-        <w:rPr/>
-      </w:r>
-    </w:p>
-    <w:p>
-      <w:pPr>
-        <w:pStyle w:val="Normal"/>
-        <w:rPr>
-          <w:color w:val="CE181E"/>
-        </w:rPr>
-      </w:pPr>
-      <w:r>
-        <w:rPr/>
-      </w:r>
-    </w:p>
-    <w:p>
-      <w:pPr>
-        <w:pStyle w:val="Normal"/>
-        <w:rPr>
-          <w:color w:val="CE181E"/>
-        </w:rPr>
-      </w:pPr>
-      <w:r>
-        <w:rPr/>
       </w:r>
     </w:p>
     <w:p>

</xml_diff>